<commit_message>
#TS-40 Modified links so that they point to confluence
</commit_message>
<xml_diff>
--- a/docs/Names-devenv-instructions.docx
+++ b/docs/Names-devenv-instructions.docx
@@ -1791,21 +1791,7 @@
             <w:rStyle w:val="Hyperlink"/>
             <w:noProof/>
           </w:rPr>
-          <w:t>Figure 1: Add depl</w:t>
-        </w:r>
-        <w:r>
-          <w:rPr>
-            <w:rStyle w:val="Hyperlink"/>
-            <w:noProof/>
-          </w:rPr>
-          <w:t>o</w:t>
-        </w:r>
-        <w:r>
-          <w:rPr>
-            <w:rStyle w:val="Hyperlink"/>
-            <w:noProof/>
-          </w:rPr>
-          <w:t>yment content</w:t>
+          <w:t>Figure 1: Add deployment content</w:t>
         </w:r>
         <w:r>
           <w:rPr>
@@ -2082,10 +2068,7 @@
         <w:pStyle w:val="DirectoryStructure"/>
       </w:pPr>
       <w:r>
-        <w:t xml:space="preserve">sudo </w:t>
-      </w:r>
-      <w:r>
-        <w:t>yum install git firefox file-roller gedit</w:t>
+        <w:t>sudo yum install git firefox file-roller gedit</w:t>
       </w:r>
     </w:p>
     <w:p>
@@ -3104,14 +3087,7 @@
           <w:rFonts w:eastAsia="Cambria"/>
           <w:lang w:val="en-US" w:eastAsia="en-US"/>
         </w:rPr>
-        <w:t>In</w:t>
-      </w:r>
-      <w:r>
-        <w:rPr>
-          <w:rFonts w:eastAsia="Cambria"/>
-          <w:lang w:val="en-US" w:eastAsia="en-US"/>
-        </w:rPr>
-        <w:t xml:space="preserve"> </w:t>
+        <w:t xml:space="preserve">In </w:t>
       </w:r>
       <w:r>
         <w:rPr>
@@ -4866,8 +4842,6 @@
         <w:jc w:val="center"/>
       </w:pPr>
       <w:bookmarkStart w:id="23" w:name="_Toc384995364"/>
-      <w:bookmarkStart w:id="24" w:name="_GoBack"/>
-      <w:bookmarkEnd w:id="24"/>
       <w:r>
         <w:t xml:space="preserve">Figure </w:t>
       </w:r>
@@ -5070,7 +5044,7 @@
         <w:pStyle w:val="Caption"/>
         <w:jc w:val="center"/>
       </w:pPr>
-      <w:bookmarkStart w:id="25" w:name="_Toc384995365"/>
+      <w:bookmarkStart w:id="24" w:name="_Toc384995365"/>
       <w:r>
         <w:t xml:space="preserve">Figure </w:t>
       </w:r>
@@ -5095,7 +5069,7 @@
       <w:r>
         <w:t>: Enabling application</w:t>
       </w:r>
-      <w:bookmarkEnd w:id="25"/>
+      <w:bookmarkEnd w:id="24"/>
     </w:p>
     <w:p>
       <w:pPr>
@@ -5146,7 +5120,7 @@
           <w:lang w:val="en-US"/>
         </w:rPr>
       </w:pPr>
-      <w:bookmarkStart w:id="26" w:name="_Toc384995362"/>
+      <w:bookmarkStart w:id="25" w:name="_Toc384995362"/>
       <w:r>
         <w:rPr>
           <w:lang w:val="en-US"/>
@@ -5154,7 +5128,7 @@
         <w:lastRenderedPageBreak/>
         <w:t>Add users to application</w:t>
       </w:r>
-      <w:bookmarkEnd w:id="26"/>
+      <w:bookmarkEnd w:id="25"/>
     </w:p>
     <w:p>
       <w:pPr>
@@ -5386,7 +5360,7 @@
           <w:lang w:val="en-US"/>
         </w:rPr>
       </w:pPr>
-      <w:bookmarkStart w:id="27" w:name="_Toc384995363"/>
+      <w:bookmarkStart w:id="26" w:name="_Toc384995363"/>
       <w:r>
         <w:rPr>
           <w:lang w:val="en-US"/>
@@ -5394,7 +5368,7 @@
         <w:lastRenderedPageBreak/>
         <w:t>References</w:t>
       </w:r>
-      <w:bookmarkEnd w:id="27"/>
+      <w:bookmarkEnd w:id="26"/>
     </w:p>
     <w:p>
       <w:pPr>
@@ -5406,7 +5380,13 @@
         <w:rPr>
           <w:lang w:val="en-US" w:eastAsia="en-US"/>
         </w:rPr>
-        <w:t>[1] Preparing a virtual machine (</w:t>
+        <w:t xml:space="preserve">[1] Preparing a virtual machine </w:t>
+      </w:r>
+      <w:r>
+        <w:rPr>
+          <w:lang w:val="en-US" w:eastAsia="en-US"/>
+        </w:rPr>
+        <w:t>(</w:t>
       </w:r>
       <w:hyperlink r:id="rId16" w:history="1">
         <w:r>
@@ -5415,7 +5395,17 @@
             <w:rFonts w:ascii="Tahoma" w:hAnsi="Tahoma"/>
             <w:lang w:val="en-US" w:eastAsia="en-US"/>
           </w:rPr>
-          <w:t>https://twiki.esss.dk/ad/index.php/Software:Preparing_a_virtual_machine</w:t>
+          <w:t>https://ess-</w:t>
+        </w:r>
+        <w:bookmarkStart w:id="27" w:name="_GoBack"/>
+        <w:bookmarkEnd w:id="27"/>
+        <w:r>
+          <w:rPr>
+            <w:rStyle w:val="Hyperlink"/>
+            <w:rFonts w:ascii="Tahoma" w:hAnsi="Tahoma"/>
+            <w:lang w:val="en-US" w:eastAsia="en-US"/>
+          </w:rPr>
+          <w:t>ics.atlassian.net/wiki/display/DE/Preparing+a+Virtual+Machine</w:t>
         </w:r>
       </w:hyperlink>
       <w:r>
@@ -5449,7 +5439,13 @@
         <w:rPr>
           <w:lang w:val="en-US" w:eastAsia="en-US"/>
         </w:rPr>
-        <w:t xml:space="preserve"> configuration (</w:t>
+        <w:t xml:space="preserve"> configuration </w:t>
+      </w:r>
+      <w:r>
+        <w:rPr>
+          <w:lang w:val="en-US" w:eastAsia="en-US"/>
+        </w:rPr>
+        <w:t>(</w:t>
       </w:r>
       <w:hyperlink r:id="rId17" w:history="1">
         <w:r>
@@ -5458,23 +5454,7 @@
             <w:rFonts w:ascii="Tahoma" w:hAnsi="Tahoma"/>
             <w:lang w:val="en-US" w:eastAsia="en-US"/>
           </w:rPr>
-          <w:t>https://twiki.esss.dk/ad/index.php/Configuration_Data_Management:J</w:t>
-        </w:r>
-        <w:r>
-          <w:rPr>
-            <w:rStyle w:val="Hyperlink"/>
-            <w:rFonts w:ascii="Tahoma" w:hAnsi="Tahoma"/>
-            <w:lang w:val="en-US" w:eastAsia="en-US"/>
-          </w:rPr>
-          <w:t>B</w:t>
-        </w:r>
-        <w:r>
-          <w:rPr>
-            <w:rStyle w:val="Hyperlink"/>
-            <w:rFonts w:ascii="Tahoma" w:hAnsi="Tahoma"/>
-            <w:lang w:val="en-US" w:eastAsia="en-US"/>
-          </w:rPr>
-          <w:t>oss_Configuration</w:t>
+          <w:t>https://ess-ics.atlassian.net/wiki/display/CDM/JBoss+Configuration</w:t>
         </w:r>
       </w:hyperlink>
       <w:r>
@@ -44850,7 +44830,7 @@
 </file>
 
 <file path=customXml/itemProps1.xml><?xml version="1.0" encoding="utf-8"?>
-<ds:datastoreItem xmlns:ds="http://schemas.openxmlformats.org/officeDocument/2006/customXml" ds:itemID="{0E3D8133-6D88-41CF-BB7C-BDC07ABD2A92}">
+<ds:datastoreItem xmlns:ds="http://schemas.openxmlformats.org/officeDocument/2006/customXml" ds:itemID="{094ED1C3-FB2D-45E7-8479-C660B4348ECA}">
   <ds:schemaRefs>
     <ds:schemaRef ds:uri="http://schemas.openxmlformats.org/officeDocument/2006/bibliography"/>
   </ds:schemaRefs>

</xml_diff>

<commit_message>
NT-63 Added instructions to set up configuration for postgres database users from localhost.
</commit_message>
<xml_diff>
--- a/docs/Names-devenv-instructions.docx
+++ b/docs/Names-devenv-instructions.docx
@@ -4551,7 +4551,19 @@
         <w:rPr>
           <w:lang w:val="en-US"/>
         </w:rPr>
-        <w:t>CREATE USER discs_names WITH PASSWORD ‘discs_names’;</w:t>
+        <w:t>CREATE USER discs_names WITH</w:t>
+      </w:r>
+      <w:r>
+        <w:rPr>
+          <w:lang w:val="en-US"/>
+        </w:rPr>
+        <w:t xml:space="preserve"> ENCRYPTED</w:t>
+      </w:r>
+      <w:r>
+        <w:rPr>
+          <w:lang w:val="en-US"/>
+        </w:rPr>
+        <w:t xml:space="preserve"> PASSWORD ‘discs_names’;</w:t>
       </w:r>
     </w:p>
     <w:p>
@@ -4607,6 +4619,225 @@
           <w:lang w:val="en-US"/>
         </w:rPr>
         <w:t>\q</w:t>
+      </w:r>
+    </w:p>
+    <w:p>
+      <w:pPr>
+        <w:rPr>
+          <w:lang w:val="en-US" w:eastAsia="en-US"/>
+        </w:rPr>
+      </w:pPr>
+      <w:r>
+        <w:rPr>
+          <w:lang w:val="en-US" w:eastAsia="en-US"/>
+        </w:rPr>
+        <w:t xml:space="preserve">Open </w:t>
+      </w:r>
+      <w:proofErr w:type="spellStart"/>
+      <w:r>
+        <w:rPr>
+          <w:lang w:val="en-US" w:eastAsia="en-US"/>
+        </w:rPr>
+        <w:t>PostgreSQL</w:t>
+      </w:r>
+      <w:proofErr w:type="spellEnd"/>
+      <w:r>
+        <w:rPr>
+          <w:lang w:val="en-US" w:eastAsia="en-US"/>
+        </w:rPr>
+        <w:t xml:space="preserve"> configuration file with root permissions:</w:t>
+      </w:r>
+    </w:p>
+    <w:p>
+      <w:pPr>
+        <w:pStyle w:val="DirectoryStructure"/>
+        <w:rPr>
+          <w:lang w:val="en-US"/>
+        </w:rPr>
+      </w:pPr>
+      <w:r>
+        <w:rPr>
+          <w:lang w:val="en-US"/>
+        </w:rPr>
+        <w:t xml:space="preserve">sudo gedit /var/lib/pgsql/9.2/data/pg_hba.conf </w:t>
+      </w:r>
+    </w:p>
+    <w:p>
+      <w:pPr>
+        <w:rPr>
+          <w:lang w:val="en-US" w:eastAsia="en-US"/>
+        </w:rPr>
+      </w:pPr>
+      <w:r>
+        <w:rPr>
+          <w:lang w:val="en-US" w:eastAsia="en-US"/>
+        </w:rPr>
+        <w:t>Modify line</w:t>
+      </w:r>
+    </w:p>
+    <w:p>
+      <w:pPr>
+        <w:pStyle w:val="DirectoryStructure"/>
+        <w:rPr>
+          <w:lang w:val="en-US"/>
+        </w:rPr>
+      </w:pPr>
+      <w:r>
+        <w:rPr>
+          <w:lang w:val="en-US"/>
+        </w:rPr>
+        <w:t>host</w:t>
+      </w:r>
+      <w:r>
+        <w:rPr>
+          <w:lang w:val="en-US"/>
+        </w:rPr>
+        <w:tab/>
+        <w:t>all</w:t>
+      </w:r>
+      <w:r>
+        <w:rPr>
+          <w:lang w:val="en-US"/>
+        </w:rPr>
+        <w:tab/>
+        <w:t>all</w:t>
+      </w:r>
+      <w:bookmarkStart w:id="22" w:name="_GoBack"/>
+      <w:bookmarkEnd w:id="22"/>
+      <w:r>
+        <w:rPr>
+          <w:lang w:val="en-US"/>
+        </w:rPr>
+        <w:tab/>
+        <w:t>127.0.0.1/32</w:t>
+      </w:r>
+      <w:r>
+        <w:rPr>
+          <w:lang w:val="en-US"/>
+        </w:rPr>
+        <w:tab/>
+        <w:t>peer</w:t>
+      </w:r>
+    </w:p>
+    <w:p>
+      <w:pPr>
+        <w:rPr>
+          <w:lang w:val="en-US" w:eastAsia="en-US"/>
+        </w:rPr>
+      </w:pPr>
+      <w:proofErr w:type="gramStart"/>
+      <w:r>
+        <w:rPr>
+          <w:lang w:val="en-US" w:eastAsia="en-US"/>
+        </w:rPr>
+        <w:t>to</w:t>
+      </w:r>
+      <w:proofErr w:type="gramEnd"/>
+    </w:p>
+    <w:p>
+      <w:pPr>
+        <w:pStyle w:val="DirectoryStructure"/>
+        <w:rPr>
+          <w:lang w:val="en-US"/>
+        </w:rPr>
+      </w:pPr>
+      <w:r>
+        <w:rPr>
+          <w:lang w:val="en-US"/>
+        </w:rPr>
+        <w:t>host</w:t>
+      </w:r>
+      <w:r>
+        <w:rPr>
+          <w:lang w:val="en-US"/>
+        </w:rPr>
+        <w:tab/>
+        <w:t>all</w:t>
+      </w:r>
+      <w:r>
+        <w:rPr>
+          <w:lang w:val="en-US"/>
+        </w:rPr>
+        <w:tab/>
+        <w:t>all</w:t>
+      </w:r>
+      <w:r>
+        <w:rPr>
+          <w:lang w:val="en-US"/>
+        </w:rPr>
+        <w:tab/>
+        <w:t>127.0.0.1/32</w:t>
+      </w:r>
+      <w:r>
+        <w:rPr>
+          <w:lang w:val="en-US"/>
+        </w:rPr>
+        <w:tab/>
+      </w:r>
+      <w:r>
+        <w:rPr>
+          <w:lang w:val="en-US"/>
+        </w:rPr>
+        <w:t>md5</w:t>
+      </w:r>
+    </w:p>
+    <w:p>
+      <w:pPr>
+        <w:rPr>
+          <w:lang w:val="en-US" w:eastAsia="en-US"/>
+        </w:rPr>
+      </w:pPr>
+      <w:r>
+        <w:rPr>
+          <w:lang w:val="en-US" w:eastAsia="en-US"/>
+        </w:rPr>
+        <w:t xml:space="preserve">Restart </w:t>
+      </w:r>
+      <w:proofErr w:type="spellStart"/>
+      <w:r>
+        <w:rPr>
+          <w:lang w:val="en-US" w:eastAsia="en-US"/>
+        </w:rPr>
+        <w:t>PostgreSQL</w:t>
+      </w:r>
+      <w:proofErr w:type="spellEnd"/>
+      <w:r>
+        <w:rPr>
+          <w:lang w:val="en-US" w:eastAsia="en-US"/>
+        </w:rPr>
+        <w:t xml:space="preserve"> server</w:t>
+      </w:r>
+      <w:r>
+        <w:rPr>
+          <w:lang w:val="en-US" w:eastAsia="en-US"/>
+        </w:rPr>
+        <w:t>:</w:t>
+      </w:r>
+    </w:p>
+    <w:p>
+      <w:pPr>
+        <w:pStyle w:val="DirectoryStructure"/>
+        <w:rPr>
+          <w:lang w:val="en-US"/>
+        </w:rPr>
+      </w:pPr>
+      <w:r>
+        <w:rPr>
+          <w:lang w:val="en-US"/>
+        </w:rPr>
+        <w:t xml:space="preserve">sudo service postgresql-9.2 </w:t>
+      </w:r>
+      <w:r>
+        <w:rPr>
+          <w:lang w:val="en-US"/>
+        </w:rPr>
+        <w:t>re</w:t>
+      </w:r>
+      <w:r>
+        <w:rPr>
+          <w:lang w:val="en-US"/>
+        </w:rPr>
+        <w:t>start</w:t>
       </w:r>
     </w:p>
     <w:p>
@@ -4623,14 +4854,14 @@
           <w:lang w:val="en-US"/>
         </w:rPr>
       </w:pPr>
-      <w:bookmarkStart w:id="22" w:name="_Toc384995361"/>
+      <w:bookmarkStart w:id="23" w:name="_Toc384995361"/>
       <w:r>
         <w:rPr>
           <w:lang w:val="en-US"/>
         </w:rPr>
         <w:t>Deployment of the Application</w:t>
       </w:r>
-      <w:bookmarkEnd w:id="22"/>
+      <w:bookmarkEnd w:id="23"/>
     </w:p>
     <w:p>
       <w:pPr>
@@ -4743,6 +4974,7 @@
         <w:rPr>
           <w:lang w:val="en-US" w:eastAsia="en-US"/>
         </w:rPr>
+        <w:lastRenderedPageBreak/>
         <w:t xml:space="preserve">Open </w:t>
       </w:r>
       <w:proofErr w:type="spellStart"/>
@@ -4798,7 +5030,6 @@
           <w:noProof/>
           <w:lang w:val="en-US" w:eastAsia="en-US"/>
         </w:rPr>
-        <w:lastRenderedPageBreak/>
         <w:drawing>
           <wp:inline distT="0" distB="0" distL="0" distR="0" wp14:anchorId="47EE83DF" wp14:editId="2445D748">
             <wp:extent cx="6679631" cy="2941607"/>
@@ -4841,7 +5072,7 @@
         <w:pStyle w:val="Caption"/>
         <w:jc w:val="center"/>
       </w:pPr>
-      <w:bookmarkStart w:id="23" w:name="_Toc384995364"/>
+      <w:bookmarkStart w:id="24" w:name="_Toc384995364"/>
       <w:r>
         <w:t xml:space="preserve">Figure </w:t>
       </w:r>
@@ -4866,7 +5097,7 @@
       <w:r>
         <w:t>: Add deployment content</w:t>
       </w:r>
-      <w:bookmarkEnd w:id="23"/>
+      <w:bookmarkEnd w:id="24"/>
     </w:p>
     <w:p>
       <w:pPr>
@@ -5044,7 +5275,7 @@
         <w:pStyle w:val="Caption"/>
         <w:jc w:val="center"/>
       </w:pPr>
-      <w:bookmarkStart w:id="24" w:name="_Toc384995365"/>
+      <w:bookmarkStart w:id="25" w:name="_Toc384995365"/>
       <w:r>
         <w:t xml:space="preserve">Figure </w:t>
       </w:r>
@@ -5069,7 +5300,7 @@
       <w:r>
         <w:t>: Enabling application</w:t>
       </w:r>
-      <w:bookmarkEnd w:id="24"/>
+      <w:bookmarkEnd w:id="25"/>
     </w:p>
     <w:p>
       <w:pPr>
@@ -5120,7 +5351,7 @@
           <w:lang w:val="en-US"/>
         </w:rPr>
       </w:pPr>
-      <w:bookmarkStart w:id="25" w:name="_Toc384995362"/>
+      <w:bookmarkStart w:id="26" w:name="_Toc384995362"/>
       <w:r>
         <w:rPr>
           <w:lang w:val="en-US"/>
@@ -5128,7 +5359,7 @@
         <w:lastRenderedPageBreak/>
         <w:t>Add users to application</w:t>
       </w:r>
-      <w:bookmarkEnd w:id="25"/>
+      <w:bookmarkEnd w:id="26"/>
     </w:p>
     <w:p>
       <w:pPr>
@@ -5360,7 +5591,7 @@
           <w:lang w:val="en-US"/>
         </w:rPr>
       </w:pPr>
-      <w:bookmarkStart w:id="26" w:name="_Toc384995363"/>
+      <w:bookmarkStart w:id="27" w:name="_Toc384995363"/>
       <w:r>
         <w:rPr>
           <w:lang w:val="en-US"/>
@@ -5368,7 +5599,7 @@
         <w:lastRenderedPageBreak/>
         <w:t>References</w:t>
       </w:r>
-      <w:bookmarkEnd w:id="26"/>
+      <w:bookmarkEnd w:id="27"/>
     </w:p>
     <w:p>
       <w:pPr>
@@ -5395,17 +5626,7 @@
             <w:rFonts w:ascii="Tahoma" w:hAnsi="Tahoma"/>
             <w:lang w:val="en-US" w:eastAsia="en-US"/>
           </w:rPr>
-          <w:t>https://ess-</w:t>
-        </w:r>
-        <w:bookmarkStart w:id="27" w:name="_GoBack"/>
-        <w:bookmarkEnd w:id="27"/>
-        <w:r>
-          <w:rPr>
-            <w:rStyle w:val="Hyperlink"/>
-            <w:rFonts w:ascii="Tahoma" w:hAnsi="Tahoma"/>
-            <w:lang w:val="en-US" w:eastAsia="en-US"/>
-          </w:rPr>
-          <w:t>ics.atlassian.net/wiki/display/DE/Preparing+a+Virtual+Machine</w:t>
+          <w:t>https://ess-ics.atlassian.net/wiki/display/DE/Preparing+a+Virtual+Machine</w:t>
         </w:r>
       </w:hyperlink>
       <w:r>
@@ -44830,7 +45051,7 @@
 </file>
 
 <file path=customXml/itemProps1.xml><?xml version="1.0" encoding="utf-8"?>
-<ds:datastoreItem xmlns:ds="http://schemas.openxmlformats.org/officeDocument/2006/customXml" ds:itemID="{094ED1C3-FB2D-45E7-8479-C660B4348ECA}">
+<ds:datastoreItem xmlns:ds="http://schemas.openxmlformats.org/officeDocument/2006/customXml" ds:itemID="{AC271BAA-2C47-46C9-B6A2-D85D6BB4FB11}">
   <ds:schemaRefs>
     <ds:schemaRef ds:uri="http://schemas.openxmlformats.org/officeDocument/2006/bibliography"/>
   </ds:schemaRefs>

</xml_diff>